<commit_message>
se finalizo el tp5 de bd1
</commit_message>
<xml_diff>
--- a/BD1/tps/tp5/TRABAJO PRACTICO N.docx
+++ b/BD1/tps/tp5/TRABAJO PRACTICO N.docx
@@ -2835,6 +2835,670 @@
     <w:p>
       <w:pPr>
         <w:rPr>
+          <w:rFonts w:ascii="Microsoft Sans Serif" w:hAnsi="Microsoft Sans Serif" w:cs="Microsoft Sans Serif"/>
+          <w:kern w:val="0"/>
+          <w:sz w:val="32"/>
+          <w:szCs w:val="32"/>
+        </w:rPr>
+      </w:pPr>
+      <w:r>
+        <w:rPr>
+          <w:rFonts w:ascii="Microsoft Sans Serif" w:hAnsi="Microsoft Sans Serif" w:cs="Microsoft Sans Serif"/>
+          <w:kern w:val="0"/>
+          <w:sz w:val="32"/>
+          <w:szCs w:val="32"/>
+        </w:rPr>
+        <w:t>π</w:t>
+      </w:r>
+      <w:proofErr w:type="gramStart"/>
+      <w:r>
+        <w:rPr>
+          <w:rFonts w:ascii="Microsoft Sans Serif" w:hAnsi="Microsoft Sans Serif" w:cs="Microsoft Sans Serif"/>
+          <w:kern w:val="0"/>
+          <w:position w:val="-7"/>
+          <w:sz w:val="32"/>
+          <w:szCs w:val="32"/>
+        </w:rPr>
+        <w:t>socio</w:t>
+      </w:r>
+      <w:r>
+        <w:rPr>
+          <w:rFonts w:ascii="Microsoft Sans Serif" w:hAnsi="Microsoft Sans Serif" w:cs="Microsoft Sans Serif"/>
+          <w:kern w:val="0"/>
+          <w:sz w:val="32"/>
+          <w:szCs w:val="32"/>
+        </w:rPr>
+        <w:t>(</w:t>
+      </w:r>
+      <w:proofErr w:type="gramEnd"/>
+      <w:r>
+        <w:rPr>
+          <w:rFonts w:ascii="Microsoft Sans Serif" w:hAnsi="Microsoft Sans Serif" w:cs="Microsoft Sans Serif"/>
+          <w:kern w:val="0"/>
+          <w:sz w:val="32"/>
+          <w:szCs w:val="32"/>
+        </w:rPr>
+        <w:t>socio∞</w:t>
+      </w:r>
+      <w:proofErr w:type="spellStart"/>
+      <w:r>
+        <w:rPr>
+          <w:rFonts w:ascii="Microsoft Sans Serif" w:hAnsi="Microsoft Sans Serif" w:cs="Microsoft Sans Serif"/>
+          <w:kern w:val="0"/>
+          <w:position w:val="-7"/>
+          <w:sz w:val="32"/>
+          <w:szCs w:val="32"/>
+        </w:rPr>
+        <w:t>socio.idsocio</w:t>
+      </w:r>
+      <w:proofErr w:type="spellEnd"/>
+      <w:r>
+        <w:rPr>
+          <w:rFonts w:ascii="Microsoft Sans Serif" w:hAnsi="Microsoft Sans Serif" w:cs="Microsoft Sans Serif"/>
+          <w:kern w:val="0"/>
+          <w:position w:val="-7"/>
+          <w:sz w:val="32"/>
+          <w:szCs w:val="32"/>
+        </w:rPr>
+        <w:t xml:space="preserve"> = </w:t>
+      </w:r>
+      <w:proofErr w:type="spellStart"/>
+      <w:r>
+        <w:rPr>
+          <w:rFonts w:ascii="Microsoft Sans Serif" w:hAnsi="Microsoft Sans Serif" w:cs="Microsoft Sans Serif"/>
+          <w:kern w:val="0"/>
+          <w:position w:val="-7"/>
+          <w:sz w:val="32"/>
+          <w:szCs w:val="32"/>
+        </w:rPr>
+        <w:t>idsocio</w:t>
+      </w:r>
+      <w:proofErr w:type="spellEnd"/>
+      <w:r>
+        <w:rPr>
+          <w:rFonts w:ascii="Microsoft Sans Serif" w:hAnsi="Microsoft Sans Serif" w:cs="Microsoft Sans Serif"/>
+          <w:kern w:val="0"/>
+          <w:sz w:val="32"/>
+          <w:szCs w:val="32"/>
+        </w:rPr>
+        <w:t>(</w:t>
+      </w:r>
+      <w:proofErr w:type="spellStart"/>
+      <w:r>
+        <w:rPr>
+          <w:rFonts w:ascii="Microsoft Sans Serif" w:hAnsi="Microsoft Sans Serif" w:cs="Microsoft Sans Serif"/>
+          <w:kern w:val="0"/>
+          <w:sz w:val="32"/>
+          <w:szCs w:val="32"/>
+        </w:rPr>
+        <w:t>prestamo</w:t>
+      </w:r>
+      <w:proofErr w:type="spellEnd"/>
+      <w:r>
+        <w:rPr>
+          <w:rFonts w:ascii="Microsoft Sans Serif" w:hAnsi="Microsoft Sans Serif" w:cs="Microsoft Sans Serif"/>
+          <w:kern w:val="0"/>
+          <w:sz w:val="32"/>
+          <w:szCs w:val="32"/>
+        </w:rPr>
+        <w:t>∞</w:t>
+      </w:r>
+      <w:proofErr w:type="spellStart"/>
+      <w:r>
+        <w:rPr>
+          <w:rFonts w:ascii="Microsoft Sans Serif" w:hAnsi="Microsoft Sans Serif" w:cs="Microsoft Sans Serif"/>
+          <w:kern w:val="0"/>
+          <w:position w:val="-7"/>
+          <w:sz w:val="32"/>
+          <w:szCs w:val="32"/>
+        </w:rPr>
+        <w:t>prestamo.idarticulo</w:t>
+      </w:r>
+      <w:proofErr w:type="spellEnd"/>
+      <w:r>
+        <w:rPr>
+          <w:rFonts w:ascii="Microsoft Sans Serif" w:hAnsi="Microsoft Sans Serif" w:cs="Microsoft Sans Serif"/>
+          <w:kern w:val="0"/>
+          <w:position w:val="-7"/>
+          <w:sz w:val="32"/>
+          <w:szCs w:val="32"/>
+        </w:rPr>
+        <w:t xml:space="preserve"> = </w:t>
+      </w:r>
+      <w:proofErr w:type="spellStart"/>
+      <w:r>
+        <w:rPr>
+          <w:rFonts w:ascii="Microsoft Sans Serif" w:hAnsi="Microsoft Sans Serif" w:cs="Microsoft Sans Serif"/>
+          <w:kern w:val="0"/>
+          <w:position w:val="-7"/>
+          <w:sz w:val="32"/>
+          <w:szCs w:val="32"/>
+        </w:rPr>
+        <w:t>idarticulo</w:t>
+      </w:r>
+      <w:proofErr w:type="spellEnd"/>
+      <w:r>
+        <w:rPr>
+          <w:rFonts w:ascii="Microsoft Sans Serif" w:hAnsi="Microsoft Sans Serif" w:cs="Microsoft Sans Serif"/>
+          <w:kern w:val="0"/>
+          <w:sz w:val="32"/>
+          <w:szCs w:val="32"/>
+        </w:rPr>
+        <w:t>(σ</w:t>
+      </w:r>
+      <w:proofErr w:type="spellStart"/>
+      <w:r>
+        <w:rPr>
+          <w:rFonts w:ascii="Microsoft Sans Serif" w:hAnsi="Microsoft Sans Serif" w:cs="Microsoft Sans Serif"/>
+          <w:kern w:val="0"/>
+          <w:position w:val="-7"/>
+          <w:sz w:val="32"/>
+          <w:szCs w:val="32"/>
+        </w:rPr>
+        <w:t>titulo</w:t>
+      </w:r>
+      <w:proofErr w:type="spellEnd"/>
+      <w:r>
+        <w:rPr>
+          <w:rFonts w:ascii="Microsoft Sans Serif" w:hAnsi="Microsoft Sans Serif" w:cs="Microsoft Sans Serif"/>
+          <w:kern w:val="0"/>
+          <w:position w:val="-7"/>
+          <w:sz w:val="32"/>
+          <w:szCs w:val="32"/>
+        </w:rPr>
+        <w:t xml:space="preserve"> = "Ágilmente"</w:t>
+      </w:r>
+      <w:r>
+        <w:rPr>
+          <w:rFonts w:ascii="Microsoft Sans Serif" w:hAnsi="Microsoft Sans Serif" w:cs="Microsoft Sans Serif"/>
+          <w:kern w:val="0"/>
+          <w:sz w:val="32"/>
+          <w:szCs w:val="32"/>
+        </w:rPr>
+        <w:t>(articulo))))</w:t>
+      </w:r>
+    </w:p>
+    <w:p>
+      <w:pPr>
+        <w:rPr>
+          <w:rFonts w:ascii="Microsoft Sans Serif" w:hAnsi="Microsoft Sans Serif" w:cs="Microsoft Sans Serif"/>
+          <w:kern w:val="0"/>
+          <w:sz w:val="32"/>
+          <w:szCs w:val="32"/>
+        </w:rPr>
+      </w:pPr>
+    </w:p>
+    <w:p>
+      <w:pPr>
+        <w:rPr>
+          <w:rFonts w:ascii="Microsoft Sans Serif" w:hAnsi="Microsoft Sans Serif" w:cs="Microsoft Sans Serif"/>
+          <w:kern w:val="0"/>
+          <w:sz w:val="32"/>
+          <w:szCs w:val="32"/>
+        </w:rPr>
+      </w:pPr>
+    </w:p>
+    <w:p>
+      <w:pPr>
+        <w:rPr>
+          <w:rFonts w:ascii="Microsoft Sans Serif" w:hAnsi="Microsoft Sans Serif" w:cs="Microsoft Sans Serif"/>
+          <w:kern w:val="0"/>
+          <w:sz w:val="32"/>
+          <w:szCs w:val="32"/>
+        </w:rPr>
+      </w:pPr>
+    </w:p>
+    <w:p>
+      <w:pPr>
+        <w:rPr>
+          <w:rFonts w:ascii="Microsoft Sans Serif" w:hAnsi="Microsoft Sans Serif" w:cs="Microsoft Sans Serif"/>
+          <w:kern w:val="0"/>
+          <w:sz w:val="32"/>
+          <w:szCs w:val="32"/>
+        </w:rPr>
+      </w:pPr>
+      <w:r>
+        <w:rPr>
+          <w:rFonts w:ascii="Microsoft Sans Serif" w:hAnsi="Microsoft Sans Serif" w:cs="Microsoft Sans Serif"/>
+          <w:kern w:val="0"/>
+          <w:sz w:val="32"/>
+          <w:szCs w:val="32"/>
+        </w:rPr>
+        <w:lastRenderedPageBreak/>
+        <w:t>I</w:t>
+      </w:r>
+      <w:r>
+        <w:rPr>
+          <w:rFonts w:ascii="Microsoft Sans Serif" w:hAnsi="Microsoft Sans Serif" w:cs="Microsoft Sans Serif"/>
+          <w:kern w:val="0"/>
+          <w:sz w:val="32"/>
+          <w:szCs w:val="32"/>
+        </w:rPr>
+        <w:t>)</w:t>
+      </w:r>
+    </w:p>
+    <w:p>
+      <w:pPr>
+        <w:rPr>
+          <w:rFonts w:ascii="Microsoft Sans Serif" w:hAnsi="Microsoft Sans Serif" w:cs="Microsoft Sans Serif"/>
+          <w:kern w:val="0"/>
+          <w:sz w:val="32"/>
+          <w:szCs w:val="32"/>
+        </w:rPr>
+      </w:pPr>
+      <w:r>
+        <w:rPr>
+          <w:rFonts w:ascii="Microsoft Sans Serif" w:hAnsi="Microsoft Sans Serif" w:cs="Microsoft Sans Serif"/>
+          <w:kern w:val="0"/>
+          <w:sz w:val="32"/>
+          <w:szCs w:val="32"/>
+        </w:rPr>
+        <w:t>π</w:t>
+      </w:r>
+      <w:r>
+        <w:rPr>
+          <w:rFonts w:ascii="Microsoft Sans Serif" w:hAnsi="Microsoft Sans Serif" w:cs="Microsoft Sans Serif"/>
+          <w:kern w:val="0"/>
+          <w:position w:val="-7"/>
+          <w:sz w:val="32"/>
+          <w:szCs w:val="32"/>
+        </w:rPr>
+        <w:t>empleado</w:t>
+      </w:r>
+      <w:proofErr w:type="spellStart"/>
+      <w:r>
+        <w:rPr>
+          <w:rFonts w:ascii="Microsoft Sans Serif" w:hAnsi="Microsoft Sans Serif" w:cs="Microsoft Sans Serif"/>
+          <w:kern w:val="0"/>
+          <w:sz w:val="32"/>
+          <w:szCs w:val="32"/>
+        </w:rPr>
+        <w:t>empleado</w:t>
+      </w:r>
+      <w:proofErr w:type="spellEnd"/>
+      <w:r>
+        <w:rPr>
+          <w:rFonts w:ascii="Microsoft Sans Serif" w:hAnsi="Microsoft Sans Serif" w:cs="Microsoft Sans Serif"/>
+          <w:kern w:val="0"/>
+          <w:sz w:val="32"/>
+          <w:szCs w:val="32"/>
+        </w:rPr>
+        <w:t xml:space="preserve"> - π</w:t>
+      </w:r>
+      <w:proofErr w:type="gramStart"/>
+      <w:r>
+        <w:rPr>
+          <w:rFonts w:ascii="Microsoft Sans Serif" w:hAnsi="Microsoft Sans Serif" w:cs="Microsoft Sans Serif"/>
+          <w:kern w:val="0"/>
+          <w:position w:val="-7"/>
+          <w:sz w:val="32"/>
+          <w:szCs w:val="32"/>
+        </w:rPr>
+        <w:t>empleado</w:t>
+      </w:r>
+      <w:r>
+        <w:rPr>
+          <w:rFonts w:ascii="Microsoft Sans Serif" w:hAnsi="Microsoft Sans Serif" w:cs="Microsoft Sans Serif"/>
+          <w:kern w:val="0"/>
+          <w:sz w:val="32"/>
+          <w:szCs w:val="32"/>
+        </w:rPr>
+        <w:t>(</w:t>
+      </w:r>
+      <w:proofErr w:type="gramEnd"/>
+      <w:r>
+        <w:rPr>
+          <w:rFonts w:ascii="Microsoft Sans Serif" w:hAnsi="Microsoft Sans Serif" w:cs="Microsoft Sans Serif"/>
+          <w:kern w:val="0"/>
+          <w:sz w:val="32"/>
+          <w:szCs w:val="32"/>
+        </w:rPr>
+        <w:t>((</w:t>
+      </w:r>
+      <w:proofErr w:type="spellStart"/>
+      <w:r>
+        <w:rPr>
+          <w:rFonts w:ascii="Microsoft Sans Serif" w:hAnsi="Microsoft Sans Serif" w:cs="Microsoft Sans Serif"/>
+          <w:kern w:val="0"/>
+          <w:sz w:val="32"/>
+          <w:szCs w:val="32"/>
+        </w:rPr>
+        <w:t>detalleventa</w:t>
+      </w:r>
+      <w:proofErr w:type="spellEnd"/>
+      <w:r>
+        <w:rPr>
+          <w:rFonts w:ascii="Microsoft Sans Serif" w:hAnsi="Microsoft Sans Serif" w:cs="Microsoft Sans Serif"/>
+          <w:kern w:val="0"/>
+          <w:sz w:val="32"/>
+          <w:szCs w:val="32"/>
+        </w:rPr>
+        <w:t>∞</w:t>
+      </w:r>
+      <w:proofErr w:type="spellStart"/>
+      <w:r>
+        <w:rPr>
+          <w:rFonts w:ascii="Microsoft Sans Serif" w:hAnsi="Microsoft Sans Serif" w:cs="Microsoft Sans Serif"/>
+          <w:kern w:val="0"/>
+          <w:position w:val="-7"/>
+          <w:sz w:val="32"/>
+          <w:szCs w:val="32"/>
+        </w:rPr>
+        <w:t>detalleventa.idarticulo</w:t>
+      </w:r>
+      <w:proofErr w:type="spellEnd"/>
+      <w:r>
+        <w:rPr>
+          <w:rFonts w:ascii="Microsoft Sans Serif" w:hAnsi="Microsoft Sans Serif" w:cs="Microsoft Sans Serif"/>
+          <w:kern w:val="0"/>
+          <w:position w:val="-7"/>
+          <w:sz w:val="32"/>
+          <w:szCs w:val="32"/>
+        </w:rPr>
+        <w:t xml:space="preserve"> = </w:t>
+      </w:r>
+      <w:proofErr w:type="spellStart"/>
+      <w:r>
+        <w:rPr>
+          <w:rFonts w:ascii="Microsoft Sans Serif" w:hAnsi="Microsoft Sans Serif" w:cs="Microsoft Sans Serif"/>
+          <w:kern w:val="0"/>
+          <w:position w:val="-7"/>
+          <w:sz w:val="32"/>
+          <w:szCs w:val="32"/>
+        </w:rPr>
+        <w:t>idarticulo</w:t>
+      </w:r>
+      <w:proofErr w:type="spellEnd"/>
+      <w:r>
+        <w:rPr>
+          <w:rFonts w:ascii="Microsoft Sans Serif" w:hAnsi="Microsoft Sans Serif" w:cs="Microsoft Sans Serif"/>
+          <w:kern w:val="0"/>
+          <w:sz w:val="32"/>
+          <w:szCs w:val="32"/>
+        </w:rPr>
+        <w:t>(σ</w:t>
+      </w:r>
+      <w:proofErr w:type="spellStart"/>
+      <w:r>
+        <w:rPr>
+          <w:rFonts w:ascii="Microsoft Sans Serif" w:hAnsi="Microsoft Sans Serif" w:cs="Microsoft Sans Serif"/>
+          <w:kern w:val="0"/>
+          <w:position w:val="-7"/>
+          <w:sz w:val="32"/>
+          <w:szCs w:val="32"/>
+        </w:rPr>
+        <w:t>titulo</w:t>
+      </w:r>
+      <w:proofErr w:type="spellEnd"/>
+      <w:r>
+        <w:rPr>
+          <w:rFonts w:ascii="Microsoft Sans Serif" w:hAnsi="Microsoft Sans Serif" w:cs="Microsoft Sans Serif"/>
+          <w:kern w:val="0"/>
+          <w:position w:val="-7"/>
+          <w:sz w:val="32"/>
+          <w:szCs w:val="32"/>
+        </w:rPr>
+        <w:t xml:space="preserve"> = "El principito"</w:t>
+      </w:r>
+      <w:r>
+        <w:rPr>
+          <w:rFonts w:ascii="Microsoft Sans Serif" w:hAnsi="Microsoft Sans Serif" w:cs="Microsoft Sans Serif"/>
+          <w:kern w:val="0"/>
+          <w:sz w:val="32"/>
+          <w:szCs w:val="32"/>
+        </w:rPr>
+        <w:t>))∞</w:t>
+      </w:r>
+      <w:proofErr w:type="spellStart"/>
+      <w:r>
+        <w:rPr>
+          <w:rFonts w:ascii="Microsoft Sans Serif" w:hAnsi="Microsoft Sans Serif" w:cs="Microsoft Sans Serif"/>
+          <w:kern w:val="0"/>
+          <w:position w:val="-7"/>
+          <w:sz w:val="32"/>
+          <w:szCs w:val="32"/>
+        </w:rPr>
+        <w:t>idventa</w:t>
+      </w:r>
+      <w:proofErr w:type="spellEnd"/>
+      <w:r>
+        <w:rPr>
+          <w:rFonts w:ascii="Microsoft Sans Serif" w:hAnsi="Microsoft Sans Serif" w:cs="Microsoft Sans Serif"/>
+          <w:kern w:val="0"/>
+          <w:position w:val="-7"/>
+          <w:sz w:val="32"/>
+          <w:szCs w:val="32"/>
+        </w:rPr>
+        <w:t xml:space="preserve"> = </w:t>
+      </w:r>
+      <w:proofErr w:type="spellStart"/>
+      <w:r>
+        <w:rPr>
+          <w:rFonts w:ascii="Microsoft Sans Serif" w:hAnsi="Microsoft Sans Serif" w:cs="Microsoft Sans Serif"/>
+          <w:kern w:val="0"/>
+          <w:position w:val="-7"/>
+          <w:sz w:val="32"/>
+          <w:szCs w:val="32"/>
+        </w:rPr>
+        <w:t>idventa</w:t>
+      </w:r>
+      <w:proofErr w:type="spellEnd"/>
+      <w:r>
+        <w:rPr>
+          <w:rFonts w:ascii="Microsoft Sans Serif" w:hAnsi="Microsoft Sans Serif" w:cs="Microsoft Sans Serif"/>
+          <w:kern w:val="0"/>
+          <w:sz w:val="32"/>
+          <w:szCs w:val="32"/>
+        </w:rPr>
+        <w:t>Venta)∞</w:t>
+      </w:r>
+      <w:proofErr w:type="spellStart"/>
+      <w:r>
+        <w:rPr>
+          <w:rFonts w:ascii="Microsoft Sans Serif" w:hAnsi="Microsoft Sans Serif" w:cs="Microsoft Sans Serif"/>
+          <w:kern w:val="0"/>
+          <w:position w:val="-7"/>
+          <w:sz w:val="32"/>
+          <w:szCs w:val="32"/>
+        </w:rPr>
+        <w:t>idempleado</w:t>
+      </w:r>
+      <w:proofErr w:type="spellEnd"/>
+      <w:r>
+        <w:rPr>
+          <w:rFonts w:ascii="Microsoft Sans Serif" w:hAnsi="Microsoft Sans Serif" w:cs="Microsoft Sans Serif"/>
+          <w:kern w:val="0"/>
+          <w:position w:val="-7"/>
+          <w:sz w:val="32"/>
+          <w:szCs w:val="32"/>
+        </w:rPr>
+        <w:t xml:space="preserve"> = </w:t>
+      </w:r>
+      <w:proofErr w:type="spellStart"/>
+      <w:r>
+        <w:rPr>
+          <w:rFonts w:ascii="Microsoft Sans Serif" w:hAnsi="Microsoft Sans Serif" w:cs="Microsoft Sans Serif"/>
+          <w:kern w:val="0"/>
+          <w:position w:val="-7"/>
+          <w:sz w:val="32"/>
+          <w:szCs w:val="32"/>
+        </w:rPr>
+        <w:t>idempleado</w:t>
+      </w:r>
+      <w:proofErr w:type="spellEnd"/>
+      <w:r>
+        <w:rPr>
+          <w:rFonts w:ascii="Microsoft Sans Serif" w:hAnsi="Microsoft Sans Serif" w:cs="Microsoft Sans Serif"/>
+          <w:kern w:val="0"/>
+          <w:sz w:val="32"/>
+          <w:szCs w:val="32"/>
+        </w:rPr>
+        <w:t>empleado)</w:t>
+      </w:r>
+    </w:p>
+    <w:p>
+      <w:pPr>
+        <w:rPr>
+          <w:rFonts w:ascii="Microsoft Sans Serif" w:hAnsi="Microsoft Sans Serif" w:cs="Microsoft Sans Serif"/>
+          <w:kern w:val="0"/>
+          <w:sz w:val="32"/>
+          <w:szCs w:val="32"/>
+        </w:rPr>
+      </w:pPr>
+      <w:r>
+        <w:rPr>
+          <w:rFonts w:ascii="Microsoft Sans Serif" w:hAnsi="Microsoft Sans Serif" w:cs="Microsoft Sans Serif"/>
+          <w:kern w:val="0"/>
+          <w:sz w:val="32"/>
+          <w:szCs w:val="32"/>
+        </w:rPr>
+        <w:t>J)</w:t>
+      </w:r>
+    </w:p>
+    <w:p>
+      <w:pPr>
+        <w:rPr>
+          <w:rFonts w:ascii="Microsoft Sans Serif" w:hAnsi="Microsoft Sans Serif" w:cs="Microsoft Sans Serif"/>
+          <w:kern w:val="0"/>
+          <w:sz w:val="32"/>
+          <w:szCs w:val="32"/>
+        </w:rPr>
+      </w:pPr>
+      <w:r>
+        <w:rPr>
+          <w:rFonts w:ascii="Microsoft Sans Serif" w:hAnsi="Microsoft Sans Serif" w:cs="Microsoft Sans Serif"/>
+          <w:kern w:val="0"/>
+          <w:sz w:val="32"/>
+          <w:szCs w:val="32"/>
+        </w:rPr>
+        <w:t>π</w:t>
+      </w:r>
+      <w:proofErr w:type="gramStart"/>
+      <w:r>
+        <w:rPr>
+          <w:rFonts w:ascii="Microsoft Sans Serif" w:hAnsi="Microsoft Sans Serif" w:cs="Microsoft Sans Serif"/>
+          <w:kern w:val="0"/>
+          <w:position w:val="-7"/>
+          <w:sz w:val="32"/>
+          <w:szCs w:val="32"/>
+        </w:rPr>
+        <w:t>socio</w:t>
+      </w:r>
+      <w:r>
+        <w:rPr>
+          <w:rFonts w:ascii="Microsoft Sans Serif" w:hAnsi="Microsoft Sans Serif" w:cs="Microsoft Sans Serif"/>
+          <w:kern w:val="0"/>
+          <w:sz w:val="32"/>
+          <w:szCs w:val="32"/>
+        </w:rPr>
+        <w:t>(</w:t>
+      </w:r>
+      <w:proofErr w:type="gramEnd"/>
+      <w:r>
+        <w:rPr>
+          <w:rFonts w:ascii="Microsoft Sans Serif" w:hAnsi="Microsoft Sans Serif" w:cs="Microsoft Sans Serif"/>
+          <w:kern w:val="0"/>
+          <w:sz w:val="32"/>
+          <w:szCs w:val="32"/>
+        </w:rPr>
+        <w:t>(σ</w:t>
+      </w:r>
+      <w:r>
+        <w:rPr>
+          <w:rFonts w:ascii="Microsoft Sans Serif" w:hAnsi="Microsoft Sans Serif" w:cs="Microsoft Sans Serif"/>
+          <w:kern w:val="0"/>
+          <w:position w:val="-7"/>
+          <w:sz w:val="32"/>
+          <w:szCs w:val="32"/>
+        </w:rPr>
+        <w:t>inicio &gt;= 1/08/2024 ^ inicio &lt;= 31/08/2024</w:t>
+      </w:r>
+      <w:proofErr w:type="spellStart"/>
+      <w:r>
+        <w:rPr>
+          <w:rFonts w:ascii="Microsoft Sans Serif" w:hAnsi="Microsoft Sans Serif" w:cs="Microsoft Sans Serif"/>
+          <w:kern w:val="0"/>
+          <w:sz w:val="32"/>
+          <w:szCs w:val="32"/>
+        </w:rPr>
+        <w:t>prestamo</w:t>
+      </w:r>
+      <w:proofErr w:type="spellEnd"/>
+      <w:r>
+        <w:rPr>
+          <w:rFonts w:ascii="Microsoft Sans Serif" w:hAnsi="Microsoft Sans Serif" w:cs="Microsoft Sans Serif"/>
+          <w:kern w:val="0"/>
+          <w:sz w:val="32"/>
+          <w:szCs w:val="32"/>
+        </w:rPr>
+        <w:t>)∞</w:t>
+      </w:r>
+      <w:proofErr w:type="spellStart"/>
+      <w:r>
+        <w:rPr>
+          <w:rFonts w:ascii="Microsoft Sans Serif" w:hAnsi="Microsoft Sans Serif" w:cs="Microsoft Sans Serif"/>
+          <w:kern w:val="0"/>
+          <w:position w:val="-7"/>
+          <w:sz w:val="32"/>
+          <w:szCs w:val="32"/>
+        </w:rPr>
+        <w:t>idsocio</w:t>
+      </w:r>
+      <w:proofErr w:type="spellEnd"/>
+      <w:r>
+        <w:rPr>
+          <w:rFonts w:ascii="Microsoft Sans Serif" w:hAnsi="Microsoft Sans Serif" w:cs="Microsoft Sans Serif"/>
+          <w:kern w:val="0"/>
+          <w:position w:val="-7"/>
+          <w:sz w:val="32"/>
+          <w:szCs w:val="32"/>
+        </w:rPr>
+        <w:t xml:space="preserve"> = </w:t>
+      </w:r>
+      <w:proofErr w:type="spellStart"/>
+      <w:r>
+        <w:rPr>
+          <w:rFonts w:ascii="Microsoft Sans Serif" w:hAnsi="Microsoft Sans Serif" w:cs="Microsoft Sans Serif"/>
+          <w:kern w:val="0"/>
+          <w:position w:val="-7"/>
+          <w:sz w:val="32"/>
+          <w:szCs w:val="32"/>
+        </w:rPr>
+        <w:t>idsocio</w:t>
+      </w:r>
+      <w:proofErr w:type="spellEnd"/>
+      <w:r>
+        <w:rPr>
+          <w:rFonts w:ascii="Microsoft Sans Serif" w:hAnsi="Microsoft Sans Serif" w:cs="Microsoft Sans Serif"/>
+          <w:kern w:val="0"/>
+          <w:sz w:val="32"/>
+          <w:szCs w:val="32"/>
+        </w:rPr>
+        <w:t>socio)</w:t>
+      </w:r>
+    </w:p>
+    <w:p>
+      <w:pPr>
+        <w:rPr>
+          <w:rFonts w:ascii="Microsoft Sans Serif" w:hAnsi="Microsoft Sans Serif" w:cs="Microsoft Sans Serif"/>
+          <w:kern w:val="0"/>
+          <w:sz w:val="32"/>
+          <w:szCs w:val="32"/>
+        </w:rPr>
+      </w:pPr>
+      <w:r>
+        <w:rPr>
+          <w:rFonts w:ascii="Microsoft Sans Serif" w:hAnsi="Microsoft Sans Serif" w:cs="Microsoft Sans Serif"/>
+          <w:kern w:val="0"/>
+          <w:sz w:val="32"/>
+          <w:szCs w:val="32"/>
+        </w:rPr>
+        <w:t xml:space="preserve">K) </w:t>
+      </w:r>
+    </w:p>
+    <w:p>
+      <w:pPr>
+        <w:rPr>
           <w:rFonts w:ascii="Aptos" w:hAnsi="Aptos"/>
           <w:sz w:val="32"/>
           <w:szCs w:val="32"/>
@@ -2849,46 +3513,88 @@
         </w:rPr>
         <w:t>π</w:t>
       </w:r>
-      <w:proofErr w:type="gramStart"/>
-      <w:r>
-        <w:rPr>
-          <w:rFonts w:ascii="Microsoft Sans Serif" w:hAnsi="Microsoft Sans Serif" w:cs="Microsoft Sans Serif"/>
-          <w:kern w:val="0"/>
-          <w:position w:val="-7"/>
-          <w:sz w:val="32"/>
-          <w:szCs w:val="32"/>
-        </w:rPr>
-        <w:t>socio</w:t>
-      </w:r>
-      <w:r>
-        <w:rPr>
-          <w:rFonts w:ascii="Microsoft Sans Serif" w:hAnsi="Microsoft Sans Serif" w:cs="Microsoft Sans Serif"/>
-          <w:kern w:val="0"/>
-          <w:sz w:val="32"/>
-          <w:szCs w:val="32"/>
-        </w:rPr>
-        <w:t>(</w:t>
-      </w:r>
-      <w:proofErr w:type="gramEnd"/>
-      <w:r>
-        <w:rPr>
-          <w:rFonts w:ascii="Microsoft Sans Serif" w:hAnsi="Microsoft Sans Serif" w:cs="Microsoft Sans Serif"/>
-          <w:kern w:val="0"/>
-          <w:sz w:val="32"/>
-          <w:szCs w:val="32"/>
-        </w:rPr>
-        <w:t>socio∞</w:t>
-      </w:r>
-      <w:proofErr w:type="spellStart"/>
-      <w:r>
-        <w:rPr>
-          <w:rFonts w:ascii="Microsoft Sans Serif" w:hAnsi="Microsoft Sans Serif" w:cs="Microsoft Sans Serif"/>
-          <w:kern w:val="0"/>
-          <w:position w:val="-7"/>
-          <w:sz w:val="32"/>
-          <w:szCs w:val="32"/>
-        </w:rPr>
-        <w:t>socio.idsocio</w:t>
+      <w:proofErr w:type="spellStart"/>
+      <w:r>
+        <w:rPr>
+          <w:rFonts w:ascii="Microsoft Sans Serif" w:hAnsi="Microsoft Sans Serif" w:cs="Microsoft Sans Serif"/>
+          <w:kern w:val="0"/>
+          <w:position w:val="-7"/>
+          <w:sz w:val="32"/>
+          <w:szCs w:val="32"/>
+        </w:rPr>
+        <w:t>idarticulo</w:t>
+      </w:r>
+      <w:proofErr w:type="spellEnd"/>
+      <w:r>
+        <w:rPr>
+          <w:rFonts w:ascii="Microsoft Sans Serif" w:hAnsi="Microsoft Sans Serif" w:cs="Microsoft Sans Serif"/>
+          <w:kern w:val="0"/>
+          <w:position w:val="-7"/>
+          <w:sz w:val="32"/>
+          <w:szCs w:val="32"/>
+        </w:rPr>
+        <w:t>, titulo</w:t>
+      </w:r>
+      <w:r>
+        <w:rPr>
+          <w:rFonts w:ascii="Microsoft Sans Serif" w:hAnsi="Microsoft Sans Serif" w:cs="Microsoft Sans Serif"/>
+          <w:kern w:val="0"/>
+          <w:sz w:val="32"/>
+          <w:szCs w:val="32"/>
+        </w:rPr>
+        <w:t>((</w:t>
+      </w:r>
+      <w:proofErr w:type="spellStart"/>
+      <w:r>
+        <w:rPr>
+          <w:rFonts w:ascii="Microsoft Sans Serif" w:hAnsi="Microsoft Sans Serif" w:cs="Microsoft Sans Serif"/>
+          <w:kern w:val="0"/>
+          <w:sz w:val="32"/>
+          <w:szCs w:val="32"/>
+        </w:rPr>
+        <w:t>prestamo</w:t>
+      </w:r>
+      <w:proofErr w:type="spellEnd"/>
+      <w:r>
+        <w:rPr>
+          <w:rFonts w:ascii="Microsoft Sans Serif" w:hAnsi="Microsoft Sans Serif" w:cs="Microsoft Sans Serif"/>
+          <w:kern w:val="0"/>
+          <w:sz w:val="32"/>
+          <w:szCs w:val="32"/>
+        </w:rPr>
+        <w:t xml:space="preserve"> / π</w:t>
+      </w:r>
+      <w:proofErr w:type="spellStart"/>
+      <w:r>
+        <w:rPr>
+          <w:rFonts w:ascii="Microsoft Sans Serif" w:hAnsi="Microsoft Sans Serif" w:cs="Microsoft Sans Serif"/>
+          <w:kern w:val="0"/>
+          <w:position w:val="-7"/>
+          <w:sz w:val="32"/>
+          <w:szCs w:val="32"/>
+        </w:rPr>
+        <w:t>idsocio</w:t>
+      </w:r>
+      <w:proofErr w:type="spellEnd"/>
+      <w:r>
+        <w:rPr>
+          <w:rFonts w:ascii="Microsoft Sans Serif" w:hAnsi="Microsoft Sans Serif" w:cs="Microsoft Sans Serif"/>
+          <w:kern w:val="0"/>
+          <w:sz w:val="32"/>
+          <w:szCs w:val="32"/>
+        </w:rPr>
+        <w:t>socio)∞</w:t>
+      </w:r>
+      <w:proofErr w:type="spellStart"/>
+      <w:r>
+        <w:rPr>
+          <w:rFonts w:ascii="Microsoft Sans Serif" w:hAnsi="Microsoft Sans Serif" w:cs="Microsoft Sans Serif"/>
+          <w:kern w:val="0"/>
+          <w:position w:val="-7"/>
+          <w:sz w:val="32"/>
+          <w:szCs w:val="32"/>
+        </w:rPr>
+        <w:t>idarticulo</w:t>
       </w:r>
       <w:proofErr w:type="spellEnd"/>
       <w:r>
@@ -2910,69 +3616,6 @@
           <w:sz w:val="32"/>
           <w:szCs w:val="32"/>
         </w:rPr>
-        <w:t>idsocio</w:t>
-      </w:r>
-      <w:proofErr w:type="spellEnd"/>
-      <w:r>
-        <w:rPr>
-          <w:rFonts w:ascii="Microsoft Sans Serif" w:hAnsi="Microsoft Sans Serif" w:cs="Microsoft Sans Serif"/>
-          <w:kern w:val="0"/>
-          <w:sz w:val="32"/>
-          <w:szCs w:val="32"/>
-        </w:rPr>
-        <w:t>(</w:t>
-      </w:r>
-      <w:proofErr w:type="spellStart"/>
-      <w:r>
-        <w:rPr>
-          <w:rFonts w:ascii="Microsoft Sans Serif" w:hAnsi="Microsoft Sans Serif" w:cs="Microsoft Sans Serif"/>
-          <w:kern w:val="0"/>
-          <w:sz w:val="32"/>
-          <w:szCs w:val="32"/>
-        </w:rPr>
-        <w:t>prestamo</w:t>
-      </w:r>
-      <w:proofErr w:type="spellEnd"/>
-      <w:r>
-        <w:rPr>
-          <w:rFonts w:ascii="Microsoft Sans Serif" w:hAnsi="Microsoft Sans Serif" w:cs="Microsoft Sans Serif"/>
-          <w:kern w:val="0"/>
-          <w:sz w:val="32"/>
-          <w:szCs w:val="32"/>
-        </w:rPr>
-        <w:t>∞</w:t>
-      </w:r>
-      <w:proofErr w:type="spellStart"/>
-      <w:r>
-        <w:rPr>
-          <w:rFonts w:ascii="Microsoft Sans Serif" w:hAnsi="Microsoft Sans Serif" w:cs="Microsoft Sans Serif"/>
-          <w:kern w:val="0"/>
-          <w:position w:val="-7"/>
-          <w:sz w:val="32"/>
-          <w:szCs w:val="32"/>
-        </w:rPr>
-        <w:t>prestamo.idarticulo</w:t>
-      </w:r>
-      <w:proofErr w:type="spellEnd"/>
-      <w:r>
-        <w:rPr>
-          <w:rFonts w:ascii="Microsoft Sans Serif" w:hAnsi="Microsoft Sans Serif" w:cs="Microsoft Sans Serif"/>
-          <w:kern w:val="0"/>
-          <w:position w:val="-7"/>
-          <w:sz w:val="32"/>
-          <w:szCs w:val="32"/>
-        </w:rPr>
-        <w:t xml:space="preserve"> = </w:t>
-      </w:r>
-      <w:proofErr w:type="spellStart"/>
-      <w:r>
-        <w:rPr>
-          <w:rFonts w:ascii="Microsoft Sans Serif" w:hAnsi="Microsoft Sans Serif" w:cs="Microsoft Sans Serif"/>
-          <w:kern w:val="0"/>
-          <w:position w:val="-7"/>
-          <w:sz w:val="32"/>
-          <w:szCs w:val="32"/>
-        </w:rPr>
         <w:t>idarticulo</w:t>
       </w:r>
       <w:proofErr w:type="spellEnd"/>
@@ -2983,38 +3626,7 @@
           <w:sz w:val="32"/>
           <w:szCs w:val="32"/>
         </w:rPr>
-        <w:t>(σ</w:t>
-      </w:r>
-      <w:proofErr w:type="spellStart"/>
-      <w:r>
-        <w:rPr>
-          <w:rFonts w:ascii="Microsoft Sans Serif" w:hAnsi="Microsoft Sans Serif" w:cs="Microsoft Sans Serif"/>
-          <w:kern w:val="0"/>
-          <w:position w:val="-7"/>
-          <w:sz w:val="32"/>
-          <w:szCs w:val="32"/>
-        </w:rPr>
-        <w:t>titulo</w:t>
-      </w:r>
-      <w:proofErr w:type="spellEnd"/>
-      <w:r>
-        <w:rPr>
-          <w:rFonts w:ascii="Microsoft Sans Serif" w:hAnsi="Microsoft Sans Serif" w:cs="Microsoft Sans Serif"/>
-          <w:kern w:val="0"/>
-          <w:position w:val="-7"/>
-          <w:sz w:val="32"/>
-          <w:szCs w:val="32"/>
-        </w:rPr>
-        <w:t xml:space="preserve"> = "Ágilmente"</w:t>
-      </w:r>
-      <w:r>
-        <w:rPr>
-          <w:rFonts w:ascii="Microsoft Sans Serif" w:hAnsi="Microsoft Sans Serif" w:cs="Microsoft Sans Serif"/>
-          <w:kern w:val="0"/>
-          <w:sz w:val="32"/>
-          <w:szCs w:val="32"/>
-        </w:rPr>
-        <w:t>(articulo))))</w:t>
+        <w:t>articulo)</w:t>
       </w:r>
     </w:p>
     <w:sectPr>

</xml_diff>